<commit_message>
add mlr steps for infer workflow and parametric methods for slr and mlr
</commit_message>
<xml_diff>
--- a/resources/week4.docx
+++ b/resources/week4.docx
@@ -597,15 +597,7 @@
               <w:t xml:space="preserve"> </w:t>
             </w:r>
             <w:r>
-              <w:t xml:space="preserve">is necessary! It </w:t>
-            </w:r>
-            <w:proofErr w:type="gramStart"/>
-            <w:r>
-              <w:t>has to</w:t>
-            </w:r>
-            <w:proofErr w:type="gramEnd"/>
-            <w:r>
-              <w:t xml:space="preserve"> be there!</w:t>
+              <w:t>is necessary! It has to be there!</w:t>
             </w:r>
           </w:p>
           <w:p>
@@ -825,15 +817,7 @@
               <w:t xml:space="preserve">~ </w:t>
             </w:r>
             <w:r>
-              <w:t xml:space="preserve">is necessary! It </w:t>
-            </w:r>
-            <w:proofErr w:type="gramStart"/>
-            <w:r>
-              <w:t>has to</w:t>
-            </w:r>
-            <w:proofErr w:type="gramEnd"/>
-            <w:r>
-              <w:t xml:space="preserve"> be there!</w:t>
+              <w:t>is necessary! It has to be there!</w:t>
             </w:r>
           </w:p>
           <w:p>
@@ -951,7 +935,23 @@
                 <w:sz w:val="22"/>
                 <w:szCs w:val="22"/>
               </w:rPr>
-              <w:t>conf.level</w:t>
+              <w:t>conf</w:t>
+            </w:r>
+            <w:r>
+              <w:rPr>
+                <w:rFonts w:ascii="Courier New" w:hAnsi="Courier New" w:cs="Courier New"/>
+                <w:sz w:val="22"/>
+                <w:szCs w:val="22"/>
+              </w:rPr>
+              <w:t>.</w:t>
+            </w:r>
+            <w:r>
+              <w:rPr>
+                <w:rFonts w:ascii="Courier New" w:hAnsi="Courier New" w:cs="Courier New"/>
+                <w:sz w:val="22"/>
+                <w:szCs w:val="22"/>
+              </w:rPr>
+              <w:t>level</w:t>
             </w:r>
             <w:proofErr w:type="spellEnd"/>
             <w:r>
@@ -960,7 +960,26 @@
                 <w:sz w:val="22"/>
                 <w:szCs w:val="22"/>
               </w:rPr>
-              <w:t xml:space="preserve"> = 0.95)</w:t>
+              <w:t xml:space="preserve"> = </w:t>
+            </w:r>
+            <w:r>
+              <w:rPr>
+                <w:rFonts w:ascii="Courier New" w:hAnsi="Courier New" w:cs="Courier New"/>
+                <w:b/>
+                <w:bCs/>
+                <w:color w:val="FF0000"/>
+                <w:sz w:val="22"/>
+                <w:szCs w:val="22"/>
+              </w:rPr>
+              <w:t>0.95</w:t>
+            </w:r>
+            <w:r>
+              <w:rPr>
+                <w:rFonts w:ascii="Courier New" w:hAnsi="Courier New" w:cs="Courier New"/>
+                <w:sz w:val="22"/>
+                <w:szCs w:val="22"/>
+              </w:rPr>
+              <w:t>)</w:t>
             </w:r>
           </w:p>
           <w:p>
@@ -1025,7 +1044,6 @@
             <w:r>
               <w:rPr>
                 <w:rFonts w:ascii="Courier New" w:hAnsi="Courier New" w:cs="Courier New"/>
-                <w:color w:val="0070C0"/>
                 <w:sz w:val="20"/>
                 <w:szCs w:val="20"/>
               </w:rPr>
@@ -1034,7 +1052,6 @@
             <w:r>
               <w:rPr>
                 <w:rFonts w:ascii="Courier New" w:hAnsi="Courier New" w:cs="Courier New"/>
-                <w:color w:val="0070C0"/>
                 <w:sz w:val="20"/>
                 <w:szCs w:val="20"/>
               </w:rPr>
@@ -1043,7 +1060,6 @@
             <w:r>
               <w:rPr>
                 <w:rFonts w:ascii="Courier New" w:hAnsi="Courier New" w:cs="Courier New"/>
-                <w:color w:val="0070C0"/>
                 <w:sz w:val="20"/>
                 <w:szCs w:val="20"/>
               </w:rPr>
@@ -1051,16 +1067,7 @@
             </w:r>
             <w:proofErr w:type="spellEnd"/>
             <w:r>
-              <w:rPr>
-                <w:color w:val="0070C0"/>
-              </w:rPr>
-              <w:t xml:space="preserve"> to 0.9</w:t>
-            </w:r>
-            <w:r>
-              <w:rPr>
-                <w:color w:val="0070C0"/>
-              </w:rPr>
-              <w:t>0</w:t>
+              <w:t xml:space="preserve"> to 0.90</w:t>
             </w:r>
           </w:p>
           <w:p/>

</xml_diff>